<commit_message>
Feat/Finalizando documentacao e power bi do trabalho
</commit_message>
<xml_diff>
--- a/doc/Mineração de dados e IA.docx
+++ b/doc/Mineração de dados e IA.docx
@@ -62,7 +62,7 @@
           <w:szCs w:val="24"/>
           <w:lang w:val="pt-BR"/>
         </w:rPr>
-        <w:t xml:space="preserve">MARCOS GUILHERME RABELO - </w:t>
+        <w:t xml:space="preserve">Marcos Guilherme Rabelo -  </w:t>
       </w:r>
       <w:r>
         <w:rPr>
@@ -80,6 +80,102 @@
       <w:pPr>
         <w:jc w:val="both"/>
         <w:rPr>
+          <w:rFonts w:hint="default" w:ascii="Times New Roman" w:hAnsi="Times New Roman" w:cs="Times New Roman"/>
+          <w:b w:val="0"/>
+          <w:bCs w:val="0"/>
+          <w:sz w:val="24"/>
+          <w:szCs w:val="24"/>
+          <w:lang w:val="pt-BR"/>
+        </w:rPr>
+      </w:pPr>
+      <w:r>
+        <w:rPr>
+          <w:rFonts w:hint="default" w:ascii="Times New Roman" w:hAnsi="Times New Roman" w:cs="Times New Roman"/>
+          <w:b w:val="0"/>
+          <w:bCs w:val="0"/>
+          <w:sz w:val="24"/>
+          <w:szCs w:val="24"/>
+          <w:lang w:val="pt-BR"/>
+        </w:rPr>
+        <w:t>Silvio Henrique Costa Correia - 2222853</w:t>
+      </w:r>
+    </w:p>
+    <w:p>
+      <w:pPr>
+        <w:jc w:val="both"/>
+        <w:rPr>
+          <w:rFonts w:hint="default" w:ascii="Times New Roman" w:hAnsi="Times New Roman" w:cs="Times New Roman"/>
+          <w:b w:val="0"/>
+          <w:bCs w:val="0"/>
+          <w:sz w:val="24"/>
+          <w:szCs w:val="24"/>
+          <w:lang w:val="pt-BR"/>
+        </w:rPr>
+      </w:pPr>
+      <w:r>
+        <w:rPr>
+          <w:rFonts w:hint="default" w:ascii="Times New Roman" w:hAnsi="Times New Roman" w:cs="Times New Roman"/>
+          <w:b w:val="0"/>
+          <w:bCs w:val="0"/>
+          <w:sz w:val="24"/>
+          <w:szCs w:val="24"/>
+          <w:lang w:val="pt-BR"/>
+        </w:rPr>
+        <w:t>Jonarta Santiago Soares - 2327349</w:t>
+      </w:r>
+    </w:p>
+    <w:p>
+      <w:pPr>
+        <w:jc w:val="both"/>
+        <w:rPr>
+          <w:rFonts w:hint="default" w:ascii="Times New Roman" w:hAnsi="Times New Roman" w:cs="Times New Roman"/>
+          <w:b w:val="0"/>
+          <w:bCs w:val="0"/>
+          <w:sz w:val="24"/>
+          <w:szCs w:val="24"/>
+          <w:lang w:val="pt-BR"/>
+        </w:rPr>
+      </w:pPr>
+      <w:r>
+        <w:rPr>
+          <w:rFonts w:hint="default" w:ascii="Times New Roman" w:hAnsi="Times New Roman" w:cs="Times New Roman"/>
+          <w:b w:val="0"/>
+          <w:bCs w:val="0"/>
+          <w:sz w:val="24"/>
+          <w:szCs w:val="24"/>
+          <w:lang w:val="pt-BR"/>
+        </w:rPr>
+        <w:t>Galileu Monteiro Vieira - 2314018</w:t>
+      </w:r>
+    </w:p>
+    <w:p>
+      <w:pPr>
+        <w:jc w:val="both"/>
+        <w:rPr>
+          <w:rFonts w:hint="default" w:ascii="Times New Roman" w:hAnsi="Times New Roman" w:cs="Times New Roman"/>
+          <w:b w:val="0"/>
+          <w:bCs w:val="0"/>
+          <w:sz w:val="24"/>
+          <w:szCs w:val="24"/>
+          <w:lang w:val="pt-BR"/>
+        </w:rPr>
+      </w:pPr>
+      <w:r>
+        <w:rPr>
+          <w:rFonts w:hint="default" w:ascii="Times New Roman" w:hAnsi="Times New Roman" w:cs="Times New Roman"/>
+          <w:b w:val="0"/>
+          <w:bCs w:val="0"/>
+          <w:sz w:val="24"/>
+          <w:szCs w:val="24"/>
+          <w:lang w:val="pt-BR"/>
+        </w:rPr>
+        <w:t>Ruth de Fátima da Costa Silva - 2222906</w:t>
+      </w:r>
+    </w:p>
+    <w:p>
+      <w:pPr>
+        <w:jc w:val="both"/>
+        <w:rPr>
           <w:rFonts w:hint="default" w:ascii="Times New Roman" w:hAnsi="Times New Roman"/>
           <w:b w:val="0"/>
           <w:bCs w:val="0"/>
@@ -88,89 +184,6 @@
           <w:lang w:val="pt-BR"/>
         </w:rPr>
       </w:pPr>
-      <w:r>
-        <w:rPr>
-          <w:rFonts w:hint="default" w:ascii="Times New Roman" w:hAnsi="Times New Roman"/>
-          <w:b w:val="0"/>
-          <w:bCs w:val="0"/>
-          <w:sz w:val="24"/>
-          <w:szCs w:val="24"/>
-          <w:lang w:val="pt-BR"/>
-        </w:rPr>
-        <w:t>--</w:t>
-      </w:r>
-    </w:p>
-    <w:p>
-      <w:pPr>
-        <w:jc w:val="both"/>
-        <w:rPr>
-          <w:rFonts w:hint="default" w:ascii="Times New Roman" w:hAnsi="Times New Roman"/>
-          <w:b w:val="0"/>
-          <w:bCs w:val="0"/>
-          <w:sz w:val="24"/>
-          <w:szCs w:val="24"/>
-          <w:lang w:val="pt-BR"/>
-        </w:rPr>
-      </w:pPr>
-      <w:r>
-        <w:rPr>
-          <w:rFonts w:hint="default" w:ascii="Times New Roman" w:hAnsi="Times New Roman"/>
-          <w:b w:val="0"/>
-          <w:bCs w:val="0"/>
-          <w:sz w:val="24"/>
-          <w:szCs w:val="24"/>
-          <w:lang w:val="pt-BR"/>
-        </w:rPr>
-        <w:t>--</w:t>
-      </w:r>
-    </w:p>
-    <w:p>
-      <w:pPr>
-        <w:jc w:val="both"/>
-        <w:rPr>
-          <w:rFonts w:hint="default" w:ascii="Times New Roman" w:hAnsi="Times New Roman"/>
-          <w:b w:val="0"/>
-          <w:bCs w:val="0"/>
-          <w:sz w:val="24"/>
-          <w:szCs w:val="24"/>
-          <w:lang w:val="pt-BR"/>
-        </w:rPr>
-      </w:pPr>
-      <w:r>
-        <w:rPr>
-          <w:rFonts w:hint="default" w:ascii="Times New Roman" w:hAnsi="Times New Roman"/>
-          <w:b w:val="0"/>
-          <w:bCs w:val="0"/>
-          <w:sz w:val="24"/>
-          <w:szCs w:val="24"/>
-          <w:lang w:val="pt-BR"/>
-        </w:rPr>
-        <w:t>--</w:t>
-      </w:r>
-    </w:p>
-    <w:p>
-      <w:pPr>
-        <w:jc w:val="both"/>
-        <w:rPr>
-          <w:rFonts w:hint="default" w:ascii="Times New Roman" w:hAnsi="Times New Roman"/>
-          <w:b w:val="0"/>
-          <w:bCs w:val="0"/>
-          <w:sz w:val="24"/>
-          <w:szCs w:val="24"/>
-          <w:lang w:val="pt-BR"/>
-        </w:rPr>
-      </w:pPr>
-      <w:r>
-        <w:rPr>
-          <w:rFonts w:hint="default" w:ascii="Times New Roman" w:hAnsi="Times New Roman"/>
-          <w:b w:val="0"/>
-          <w:bCs w:val="0"/>
-          <w:sz w:val="24"/>
-          <w:szCs w:val="24"/>
-          <w:lang w:val="pt-BR"/>
-        </w:rPr>
-        <w:t>--</w:t>
-      </w:r>
     </w:p>
     <w:p>
       <w:pPr>
@@ -483,10 +496,11 @@
         <w:keepLines w:val="0"/>
         <w:widowControl/>
         <w:numPr>
+          <w:ilvl w:val="0"/>
           <w:numId w:val="0"/>
         </w:numPr>
         <w:suppressLineNumbers w:val="0"/>
-        <w:spacing w:line="240" w:lineRule="auto"/>
+        <w:spacing w:line="360" w:lineRule="auto"/>
         <w:ind w:leftChars="0" w:right="0" w:rightChars="0"/>
         <w:jc w:val="both"/>
         <w:rPr>
@@ -593,6 +607,7 @@
     <w:p>
       <w:pPr>
         <w:numPr>
+          <w:ilvl w:val="0"/>
           <w:numId w:val="0"/>
         </w:numPr>
         <w:ind w:leftChars="0"/>
@@ -758,6 +773,7 @@
     <w:p>
       <w:pPr>
         <w:numPr>
+          <w:ilvl w:val="0"/>
           <w:numId w:val="0"/>
         </w:numPr>
         <w:ind w:leftChars="0"/>
@@ -775,6 +791,7 @@
     <w:p>
       <w:pPr>
         <w:numPr>
+          <w:ilvl w:val="0"/>
           <w:numId w:val="0"/>
         </w:numPr>
         <w:ind w:leftChars="0"/>
@@ -1035,58 +1052,6 @@
     </w:p>
     <w:p>
       <w:pPr>
-        <w:spacing w:line="360" w:lineRule="auto"/>
-        <w:jc w:val="both"/>
-        <w:rPr>
-          <w:rFonts w:hint="default" w:ascii="Times New Roman" w:hAnsi="Times New Roman" w:eastAsia="SimSun" w:cs="Times New Roman"/>
-          <w:kern w:val="0"/>
-          <w:sz w:val="24"/>
-          <w:szCs w:val="24"/>
-          <w:lang w:val="en-US" w:eastAsia="zh-CN" w:bidi="ar"/>
-        </w:rPr>
-      </w:pPr>
-    </w:p>
-    <w:p>
-      <w:pPr>
-        <w:spacing w:line="360" w:lineRule="auto"/>
-        <w:jc w:val="both"/>
-        <w:rPr>
-          <w:rFonts w:hint="default" w:ascii="Times New Roman" w:hAnsi="Times New Roman" w:eastAsia="SimSun" w:cs="Times New Roman"/>
-          <w:kern w:val="0"/>
-          <w:sz w:val="24"/>
-          <w:szCs w:val="24"/>
-          <w:lang w:val="en-US" w:eastAsia="zh-CN" w:bidi="ar"/>
-        </w:rPr>
-      </w:pPr>
-    </w:p>
-    <w:p>
-      <w:pPr>
-        <w:spacing w:line="360" w:lineRule="auto"/>
-        <w:jc w:val="both"/>
-        <w:rPr>
-          <w:rFonts w:hint="default" w:ascii="Times New Roman" w:hAnsi="Times New Roman" w:eastAsia="SimSun" w:cs="Times New Roman"/>
-          <w:kern w:val="0"/>
-          <w:sz w:val="24"/>
-          <w:szCs w:val="24"/>
-          <w:lang w:val="en-US" w:eastAsia="zh-CN" w:bidi="ar"/>
-        </w:rPr>
-      </w:pPr>
-    </w:p>
-    <w:p>
-      <w:pPr>
-        <w:spacing w:line="360" w:lineRule="auto"/>
-        <w:jc w:val="both"/>
-        <w:rPr>
-          <w:rFonts w:hint="default" w:ascii="Times New Roman" w:hAnsi="Times New Roman" w:eastAsia="SimSun" w:cs="Times New Roman"/>
-          <w:kern w:val="0"/>
-          <w:sz w:val="24"/>
-          <w:szCs w:val="24"/>
-          <w:lang w:val="en-US" w:eastAsia="zh-CN" w:bidi="ar"/>
-        </w:rPr>
-      </w:pPr>
-    </w:p>
-    <w:p>
-      <w:pPr>
         <w:numPr>
           <w:ilvl w:val="0"/>
           <w:numId w:val="4"/>
@@ -1119,6 +1084,7 @@
     <w:p>
       <w:pPr>
         <w:numPr>
+          <w:ilvl w:val="0"/>
           <w:numId w:val="0"/>
         </w:numPr>
         <w:spacing w:line="360" w:lineRule="auto"/>
@@ -1137,6 +1103,7 @@
     <w:p>
       <w:pPr>
         <w:numPr>
+          <w:ilvl w:val="0"/>
           <w:numId w:val="0"/>
         </w:numPr>
         <w:spacing w:line="360" w:lineRule="auto"/>
@@ -1189,6 +1156,7 @@
     <w:p>
       <w:pPr>
         <w:numPr>
+          <w:ilvl w:val="0"/>
           <w:numId w:val="0"/>
         </w:numPr>
         <w:spacing w:line="360" w:lineRule="auto"/>
@@ -1198,14 +1166,11 @@
     <w:p>
       <w:pPr>
         <w:numPr>
+          <w:ilvl w:val="0"/>
           <w:numId w:val="0"/>
         </w:numPr>
         <w:spacing w:line="360" w:lineRule="auto"/>
         <w:jc w:val="both"/>
-        <w:rPr>
-          <w:rFonts w:hint="default"/>
-          <w:lang w:val="pt-BR" w:eastAsia="zh-CN"/>
-        </w:rPr>
       </w:pPr>
       <w:r>
         <w:drawing>
@@ -1250,8 +1215,636 @@
           </wp:inline>
         </w:drawing>
       </w:r>
+    </w:p>
+    <w:p>
+      <w:pPr>
+        <w:numPr>
+          <w:ilvl w:val="0"/>
+          <w:numId w:val="0"/>
+        </w:numPr>
+        <w:spacing w:line="360" w:lineRule="auto"/>
+        <w:jc w:val="both"/>
+      </w:pPr>
+    </w:p>
+    <w:p>
+      <w:pPr>
+        <w:numPr>
+          <w:ilvl w:val="0"/>
+          <w:numId w:val="0"/>
+        </w:numPr>
+        <w:spacing w:line="360" w:lineRule="auto"/>
+        <w:jc w:val="both"/>
+      </w:pPr>
+    </w:p>
+    <w:p>
+      <w:pPr>
+        <w:numPr>
+          <w:ilvl w:val="0"/>
+          <w:numId w:val="0"/>
+        </w:numPr>
+        <w:spacing w:line="360" w:lineRule="auto"/>
+        <w:jc w:val="both"/>
+      </w:pPr>
+    </w:p>
+    <w:p>
+      <w:pPr>
+        <w:numPr>
+          <w:ilvl w:val="0"/>
+          <w:numId w:val="0"/>
+        </w:numPr>
+        <w:spacing w:line="360" w:lineRule="auto"/>
+        <w:jc w:val="both"/>
+      </w:pPr>
+    </w:p>
+    <w:p>
+      <w:pPr>
+        <w:numPr>
+          <w:ilvl w:val="0"/>
+          <w:numId w:val="4"/>
+        </w:numPr>
+        <w:spacing w:line="360" w:lineRule="auto"/>
+        <w:jc w:val="both"/>
+        <w:rPr>
+          <w:rFonts w:hint="default" w:ascii="Times New Roman" w:hAnsi="Times New Roman" w:eastAsia="SimSun" w:cs="Times New Roman"/>
+          <w:b/>
+          <w:bCs/>
+          <w:kern w:val="0"/>
+          <w:sz w:val="24"/>
+          <w:szCs w:val="24"/>
+          <w:lang w:val="pt-BR" w:eastAsia="zh-CN" w:bidi="ar"/>
+        </w:rPr>
+      </w:pPr>
+      <w:r>
+        <w:rPr>
+          <w:rFonts w:hint="default" w:ascii="Times New Roman" w:hAnsi="Times New Roman" w:eastAsia="SimSun" w:cs="Times New Roman"/>
+          <w:b/>
+          <w:bCs/>
+          <w:kern w:val="0"/>
+          <w:sz w:val="24"/>
+          <w:szCs w:val="24"/>
+          <w:lang w:val="pt-BR" w:eastAsia="zh-CN" w:bidi="ar"/>
+        </w:rPr>
+        <w:t>Estrutura do projeto</w:t>
+      </w:r>
+    </w:p>
+    <w:p>
+      <w:pPr>
+        <w:numPr>
+          <w:ilvl w:val="0"/>
+          <w:numId w:val="0"/>
+        </w:numPr>
+        <w:spacing w:line="360" w:lineRule="auto"/>
+        <w:jc w:val="both"/>
+      </w:pPr>
+      <w:r>
+        <w:drawing>
+          <wp:inline distT="0" distB="0" distL="114300" distR="114300">
+            <wp:extent cx="2740660" cy="6212205"/>
+            <wp:effectExtent l="0" t="0" r="2540" b="17145"/>
+            <wp:docPr id="3" name="Imagem 1"/>
+            <wp:cNvGraphicFramePr>
+              <a:graphicFrameLocks xmlns:a="http://schemas.openxmlformats.org/drawingml/2006/main" noChangeAspect="1"/>
+            </wp:cNvGraphicFramePr>
+            <a:graphic xmlns:a="http://schemas.openxmlformats.org/drawingml/2006/main">
+              <a:graphicData uri="http://schemas.openxmlformats.org/drawingml/2006/picture">
+                <pic:pic xmlns:pic="http://schemas.openxmlformats.org/drawingml/2006/picture">
+                  <pic:nvPicPr>
+                    <pic:cNvPr id="3" name="Imagem 1"/>
+                    <pic:cNvPicPr>
+                      <a:picLocks noChangeAspect="1"/>
+                    </pic:cNvPicPr>
+                  </pic:nvPicPr>
+                  <pic:blipFill>
+                    <a:blip r:embed="rId10"/>
+                    <a:stretch>
+                      <a:fillRect/>
+                    </a:stretch>
+                  </pic:blipFill>
+                  <pic:spPr>
+                    <a:xfrm>
+                      <a:off x="0" y="0"/>
+                      <a:ext cx="2740660" cy="6212205"/>
+                    </a:xfrm>
+                    <a:prstGeom prst="rect">
+                      <a:avLst/>
+                    </a:prstGeom>
+                    <a:noFill/>
+                    <a:ln>
+                      <a:noFill/>
+                    </a:ln>
+                  </pic:spPr>
+                </pic:pic>
+              </a:graphicData>
+            </a:graphic>
+          </wp:inline>
+        </w:drawing>
+      </w:r>
+      <w:r>
+        <w:drawing>
+          <wp:inline distT="0" distB="0" distL="114300" distR="114300">
+            <wp:extent cx="4924425" cy="2199005"/>
+            <wp:effectExtent l="0" t="0" r="9525" b="10795"/>
+            <wp:docPr id="4" name="Imagem 2"/>
+            <wp:cNvGraphicFramePr>
+              <a:graphicFrameLocks xmlns:a="http://schemas.openxmlformats.org/drawingml/2006/main" noChangeAspect="1"/>
+            </wp:cNvGraphicFramePr>
+            <a:graphic xmlns:a="http://schemas.openxmlformats.org/drawingml/2006/main">
+              <a:graphicData uri="http://schemas.openxmlformats.org/drawingml/2006/picture">
+                <pic:pic xmlns:pic="http://schemas.openxmlformats.org/drawingml/2006/picture">
+                  <pic:nvPicPr>
+                    <pic:cNvPr id="4" name="Imagem 2"/>
+                    <pic:cNvPicPr>
+                      <a:picLocks noChangeAspect="1"/>
+                    </pic:cNvPicPr>
+                  </pic:nvPicPr>
+                  <pic:blipFill>
+                    <a:blip r:embed="rId11"/>
+                    <a:stretch>
+                      <a:fillRect/>
+                    </a:stretch>
+                  </pic:blipFill>
+                  <pic:spPr>
+                    <a:xfrm>
+                      <a:off x="0" y="0"/>
+                      <a:ext cx="4924425" cy="2199005"/>
+                    </a:xfrm>
+                    <a:prstGeom prst="rect">
+                      <a:avLst/>
+                    </a:prstGeom>
+                    <a:noFill/>
+                    <a:ln>
+                      <a:noFill/>
+                    </a:ln>
+                  </pic:spPr>
+                </pic:pic>
+              </a:graphicData>
+            </a:graphic>
+          </wp:inline>
+        </w:drawing>
+      </w:r>
+    </w:p>
+    <w:p>
+      <w:pPr>
+        <w:numPr>
+          <w:ilvl w:val="0"/>
+          <w:numId w:val="0"/>
+        </w:numPr>
+        <w:spacing w:line="360" w:lineRule="auto"/>
+        <w:jc w:val="both"/>
+      </w:pPr>
+    </w:p>
+    <w:p>
+      <w:pPr>
+        <w:numPr>
+          <w:ilvl w:val="0"/>
+          <w:numId w:val="4"/>
+        </w:numPr>
+        <w:spacing w:line="360" w:lineRule="auto"/>
+        <w:jc w:val="both"/>
+        <w:rPr>
+          <w:rFonts w:hint="default" w:ascii="Times New Roman" w:hAnsi="Times New Roman" w:eastAsia="SimSun" w:cs="Times New Roman"/>
+          <w:b/>
+          <w:bCs/>
+          <w:kern w:val="0"/>
+          <w:sz w:val="24"/>
+          <w:szCs w:val="24"/>
+          <w:lang w:val="pt-BR" w:eastAsia="zh-CN" w:bidi="ar"/>
+        </w:rPr>
+      </w:pPr>
+      <w:r>
+        <w:rPr>
+          <w:rFonts w:hint="default" w:ascii="Times New Roman" w:hAnsi="Times New Roman" w:eastAsia="SimSun" w:cs="Times New Roman"/>
+          <w:b/>
+          <w:bCs/>
+          <w:kern w:val="0"/>
+          <w:sz w:val="24"/>
+          <w:szCs w:val="24"/>
+          <w:lang w:val="pt-BR" w:eastAsia="zh-CN" w:bidi="ar"/>
+        </w:rPr>
+        <w:t>Referências:</w:t>
+      </w:r>
+    </w:p>
+    <w:p>
+      <w:pPr>
+        <w:numPr>
+          <w:ilvl w:val="0"/>
+          <w:numId w:val="0"/>
+        </w:numPr>
+        <w:spacing w:line="360" w:lineRule="auto"/>
+        <w:jc w:val="both"/>
+        <w:rPr>
+          <w:rFonts w:hint="default" w:ascii="Times New Roman" w:hAnsi="Times New Roman" w:eastAsia="SimSun" w:cs="Times New Roman"/>
+          <w:b/>
+          <w:bCs/>
+          <w:kern w:val="0"/>
+          <w:sz w:val="24"/>
+          <w:szCs w:val="24"/>
+          <w:lang w:val="pt-BR" w:eastAsia="zh-CN" w:bidi="ar"/>
+        </w:rPr>
+      </w:pPr>
+    </w:p>
+    <w:p>
+      <w:pPr>
+        <w:numPr>
+          <w:ilvl w:val="0"/>
+          <w:numId w:val="0"/>
+        </w:numPr>
+        <w:spacing w:line="360" w:lineRule="auto"/>
+        <w:jc w:val="both"/>
+        <w:rPr>
+          <w:rFonts w:hint="default" w:ascii="Times New Roman" w:hAnsi="Times New Roman" w:eastAsia="SimSun"/>
+          <w:b w:val="0"/>
+          <w:bCs w:val="0"/>
+          <w:kern w:val="0"/>
+          <w:sz w:val="24"/>
+          <w:szCs w:val="24"/>
+          <w:lang w:val="pt-BR" w:eastAsia="zh-CN"/>
+        </w:rPr>
+      </w:pPr>
+      <w:r>
+        <w:rPr>
+          <w:rFonts w:hint="default" w:ascii="Times New Roman" w:hAnsi="Times New Roman" w:eastAsia="SimSun" w:cs="Times New Roman"/>
+          <w:b w:val="0"/>
+          <w:bCs w:val="0"/>
+          <w:kern w:val="0"/>
+          <w:sz w:val="24"/>
+          <w:szCs w:val="24"/>
+          <w:lang w:val="pt-BR" w:eastAsia="zh-CN" w:bidi="ar"/>
+        </w:rPr>
+        <w:t xml:space="preserve">- </w:t>
+      </w:r>
+      <w:r>
+        <w:rPr>
+          <w:rFonts w:hint="default" w:ascii="Times New Roman" w:hAnsi="Times New Roman" w:eastAsia="SimSun"/>
+          <w:b w:val="0"/>
+          <w:bCs w:val="0"/>
+          <w:kern w:val="0"/>
+          <w:sz w:val="24"/>
+          <w:szCs w:val="24"/>
+          <w:lang w:val="pt-BR" w:eastAsia="zh-CN"/>
+        </w:rPr>
+        <w:fldChar w:fldCharType="begin"/>
+      </w:r>
+      <w:r>
+        <w:rPr>
+          <w:rFonts w:hint="default" w:ascii="Times New Roman" w:hAnsi="Times New Roman" w:eastAsia="SimSun"/>
+          <w:b w:val="0"/>
+          <w:bCs w:val="0"/>
+          <w:kern w:val="0"/>
+          <w:sz w:val="24"/>
+          <w:szCs w:val="24"/>
+          <w:lang w:val="pt-BR" w:eastAsia="zh-CN"/>
+        </w:rPr>
+        <w:instrText xml:space="preserve"> HYPERLINK "https://dados.gov.br/dados/conjuntos-dados/cadastur-04" </w:instrText>
+      </w:r>
+      <w:r>
+        <w:rPr>
+          <w:rFonts w:hint="default" w:ascii="Times New Roman" w:hAnsi="Times New Roman" w:eastAsia="SimSun"/>
+          <w:b w:val="0"/>
+          <w:bCs w:val="0"/>
+          <w:kern w:val="0"/>
+          <w:sz w:val="24"/>
+          <w:szCs w:val="24"/>
+          <w:lang w:val="pt-BR" w:eastAsia="zh-CN"/>
+        </w:rPr>
+        <w:fldChar w:fldCharType="separate"/>
+      </w:r>
+      <w:r>
+        <w:rPr>
+          <w:rStyle w:val="13"/>
+          <w:rFonts w:hint="default" w:ascii="Times New Roman" w:hAnsi="Times New Roman" w:eastAsia="SimSun"/>
+          <w:b w:val="0"/>
+          <w:bCs w:val="0"/>
+          <w:kern w:val="0"/>
+          <w:sz w:val="24"/>
+          <w:szCs w:val="24"/>
+          <w:lang w:val="pt-BR" w:eastAsia="zh-CN"/>
+        </w:rPr>
+        <w:t>https://dados.gov.br/dados/conjuntos-dados/cadastur-04</w:t>
+      </w:r>
+      <w:r>
+        <w:rPr>
+          <w:rFonts w:hint="default" w:ascii="Times New Roman" w:hAnsi="Times New Roman" w:eastAsia="SimSun"/>
+          <w:b w:val="0"/>
+          <w:bCs w:val="0"/>
+          <w:kern w:val="0"/>
+          <w:sz w:val="24"/>
+          <w:szCs w:val="24"/>
+          <w:lang w:val="pt-BR" w:eastAsia="zh-CN"/>
+        </w:rPr>
+        <w:fldChar w:fldCharType="end"/>
+      </w:r>
+    </w:p>
+    <w:p>
+      <w:pPr>
+        <w:numPr>
+          <w:ilvl w:val="0"/>
+          <w:numId w:val="0"/>
+        </w:numPr>
+        <w:spacing w:line="360" w:lineRule="auto"/>
+        <w:jc w:val="both"/>
+        <w:rPr>
+          <w:rFonts w:hint="default" w:ascii="Times New Roman" w:hAnsi="Times New Roman" w:eastAsia="SimSun"/>
+          <w:b w:val="0"/>
+          <w:bCs w:val="0"/>
+          <w:kern w:val="0"/>
+          <w:sz w:val="24"/>
+          <w:szCs w:val="24"/>
+          <w:lang w:val="pt-BR" w:eastAsia="zh-CN"/>
+        </w:rPr>
+      </w:pPr>
+      <w:r>
+        <w:rPr>
+          <w:rFonts w:hint="default" w:ascii="Times New Roman" w:hAnsi="Times New Roman" w:eastAsia="SimSun"/>
+          <w:b w:val="0"/>
+          <w:bCs w:val="0"/>
+          <w:kern w:val="0"/>
+          <w:sz w:val="24"/>
+          <w:szCs w:val="24"/>
+          <w:lang w:val="pt-BR" w:eastAsia="zh-CN"/>
+        </w:rPr>
+        <w:t xml:space="preserve">- </w:t>
+      </w:r>
       <w:bookmarkStart w:id="1" w:name="_GoBack"/>
-      <w:bookmarkEnd w:id="1"/>
+      <w:r>
+        <w:rPr>
+          <w:rFonts w:hint="default" w:ascii="Times New Roman" w:hAnsi="Times New Roman" w:eastAsia="SimSun"/>
+          <w:b w:val="0"/>
+          <w:bCs w:val="0"/>
+          <w:kern w:val="0"/>
+          <w:sz w:val="24"/>
+          <w:szCs w:val="24"/>
+          <w:lang w:val="pt-BR" w:eastAsia="zh-CN"/>
+        </w:rPr>
+        <w:fldChar w:fldCharType="begin"/>
+      </w:r>
+      <w:r>
+        <w:rPr>
+          <w:rFonts w:hint="default" w:ascii="Times New Roman" w:hAnsi="Times New Roman" w:eastAsia="SimSun"/>
+          <w:b w:val="0"/>
+          <w:bCs w:val="0"/>
+          <w:kern w:val="0"/>
+          <w:sz w:val="24"/>
+          <w:szCs w:val="24"/>
+          <w:lang w:val="pt-BR" w:eastAsia="zh-CN"/>
+        </w:rPr>
+        <w:instrText xml:space="preserve"> HYPERLINK "https://dados.turismo.gov.br/pt_BR/dataset/chegada-de-turistas-internacionais" </w:instrText>
+      </w:r>
+      <w:r>
+        <w:rPr>
+          <w:rFonts w:hint="default" w:ascii="Times New Roman" w:hAnsi="Times New Roman" w:eastAsia="SimSun"/>
+          <w:b w:val="0"/>
+          <w:bCs w:val="0"/>
+          <w:kern w:val="0"/>
+          <w:sz w:val="24"/>
+          <w:szCs w:val="24"/>
+          <w:lang w:val="pt-BR" w:eastAsia="zh-CN"/>
+        </w:rPr>
+        <w:fldChar w:fldCharType="separate"/>
+      </w:r>
+      <w:r>
+        <w:rPr>
+          <w:rStyle w:val="13"/>
+          <w:rFonts w:hint="default" w:ascii="Times New Roman" w:hAnsi="Times New Roman" w:eastAsia="SimSun"/>
+          <w:b w:val="0"/>
+          <w:bCs w:val="0"/>
+          <w:kern w:val="0"/>
+          <w:sz w:val="24"/>
+          <w:szCs w:val="24"/>
+          <w:lang w:val="pt-BR" w:eastAsia="zh-CN"/>
+        </w:rPr>
+        <w:t>https://dados.turismo.gov.br/pt_BR/dataset/chegada-de-turistas-internacionais</w:t>
+      </w:r>
+      <w:r>
+        <w:rPr>
+          <w:rFonts w:hint="default" w:ascii="Times New Roman" w:hAnsi="Times New Roman" w:eastAsia="SimSun"/>
+          <w:b w:val="0"/>
+          <w:bCs w:val="0"/>
+          <w:kern w:val="0"/>
+          <w:sz w:val="24"/>
+          <w:szCs w:val="24"/>
+          <w:lang w:val="pt-BR" w:eastAsia="zh-CN"/>
+        </w:rPr>
+        <w:fldChar w:fldCharType="end"/>
+      </w:r>
+    </w:p>
+    <w:bookmarkEnd w:id="1"/>
+    <w:p>
+      <w:pPr>
+        <w:numPr>
+          <w:ilvl w:val="0"/>
+          <w:numId w:val="0"/>
+        </w:numPr>
+        <w:spacing w:line="360" w:lineRule="auto"/>
+        <w:jc w:val="both"/>
+        <w:rPr>
+          <w:rFonts w:hint="default" w:ascii="Times New Roman" w:hAnsi="Times New Roman" w:eastAsia="SimSun"/>
+          <w:b w:val="0"/>
+          <w:bCs w:val="0"/>
+          <w:kern w:val="0"/>
+          <w:sz w:val="24"/>
+          <w:szCs w:val="24"/>
+          <w:lang w:val="pt-BR" w:eastAsia="zh-CN"/>
+        </w:rPr>
+      </w:pPr>
+      <w:r>
+        <w:rPr>
+          <w:rFonts w:hint="default" w:ascii="Times New Roman" w:hAnsi="Times New Roman" w:eastAsia="SimSun"/>
+          <w:b w:val="0"/>
+          <w:bCs w:val="0"/>
+          <w:kern w:val="0"/>
+          <w:sz w:val="24"/>
+          <w:szCs w:val="24"/>
+          <w:lang w:val="pt-BR" w:eastAsia="zh-CN"/>
+        </w:rPr>
+        <w:t xml:space="preserve">- </w:t>
+      </w:r>
+      <w:r>
+        <w:rPr>
+          <w:rFonts w:hint="default" w:ascii="Times New Roman" w:hAnsi="Times New Roman" w:eastAsia="SimSun"/>
+          <w:b w:val="0"/>
+          <w:bCs w:val="0"/>
+          <w:kern w:val="0"/>
+          <w:sz w:val="24"/>
+          <w:szCs w:val="24"/>
+          <w:lang w:val="pt-BR" w:eastAsia="zh-CN"/>
+        </w:rPr>
+        <w:fldChar w:fldCharType="begin"/>
+      </w:r>
+      <w:r>
+        <w:rPr>
+          <w:rFonts w:hint="default" w:ascii="Times New Roman" w:hAnsi="Times New Roman" w:eastAsia="SimSun"/>
+          <w:b w:val="0"/>
+          <w:bCs w:val="0"/>
+          <w:kern w:val="0"/>
+          <w:sz w:val="24"/>
+          <w:szCs w:val="24"/>
+          <w:lang w:val="pt-BR" w:eastAsia="zh-CN"/>
+        </w:rPr>
+        <w:instrText xml:space="preserve"> HYPERLINK "http://ipecedata.ipece.ce.gov.br/ipece-data-web/module/painel-dinamico.xhtml" </w:instrText>
+      </w:r>
+      <w:r>
+        <w:rPr>
+          <w:rFonts w:hint="default" w:ascii="Times New Roman" w:hAnsi="Times New Roman" w:eastAsia="SimSun"/>
+          <w:b w:val="0"/>
+          <w:bCs w:val="0"/>
+          <w:kern w:val="0"/>
+          <w:sz w:val="24"/>
+          <w:szCs w:val="24"/>
+          <w:lang w:val="pt-BR" w:eastAsia="zh-CN"/>
+        </w:rPr>
+        <w:fldChar w:fldCharType="separate"/>
+      </w:r>
+      <w:r>
+        <w:rPr>
+          <w:rStyle w:val="13"/>
+          <w:rFonts w:hint="default" w:ascii="Times New Roman" w:hAnsi="Times New Roman" w:eastAsia="SimSun"/>
+          <w:b w:val="0"/>
+          <w:bCs w:val="0"/>
+          <w:kern w:val="0"/>
+          <w:sz w:val="24"/>
+          <w:szCs w:val="24"/>
+          <w:lang w:val="pt-BR" w:eastAsia="zh-CN"/>
+        </w:rPr>
+        <w:t>http://ipecedata.ipece.ce.gov.br/ipece-data-web/module/painel-dinamico.xhtml</w:t>
+      </w:r>
+      <w:r>
+        <w:rPr>
+          <w:rFonts w:hint="default" w:ascii="Times New Roman" w:hAnsi="Times New Roman" w:eastAsia="SimSun"/>
+          <w:b w:val="0"/>
+          <w:bCs w:val="0"/>
+          <w:kern w:val="0"/>
+          <w:sz w:val="24"/>
+          <w:szCs w:val="24"/>
+          <w:lang w:val="pt-BR" w:eastAsia="zh-CN"/>
+        </w:rPr>
+        <w:fldChar w:fldCharType="end"/>
+      </w:r>
+    </w:p>
+    <w:p>
+      <w:pPr>
+        <w:numPr>
+          <w:ilvl w:val="0"/>
+          <w:numId w:val="0"/>
+        </w:numPr>
+        <w:spacing w:line="360" w:lineRule="auto"/>
+        <w:jc w:val="both"/>
+        <w:rPr>
+          <w:rFonts w:hint="default" w:ascii="Times New Roman" w:hAnsi="Times New Roman" w:eastAsia="SimSun"/>
+          <w:b w:val="0"/>
+          <w:bCs w:val="0"/>
+          <w:kern w:val="0"/>
+          <w:sz w:val="24"/>
+          <w:szCs w:val="24"/>
+          <w:lang w:val="pt-BR" w:eastAsia="zh-CN"/>
+        </w:rPr>
+      </w:pPr>
+      <w:r>
+        <w:rPr>
+          <w:rFonts w:hint="default" w:ascii="Times New Roman" w:hAnsi="Times New Roman" w:eastAsia="SimSun"/>
+          <w:b w:val="0"/>
+          <w:bCs w:val="0"/>
+          <w:kern w:val="0"/>
+          <w:sz w:val="24"/>
+          <w:szCs w:val="24"/>
+          <w:lang w:val="pt-BR" w:eastAsia="zh-CN"/>
+        </w:rPr>
+        <w:t xml:space="preserve">- </w:t>
+      </w:r>
+      <w:r>
+        <w:rPr>
+          <w:rFonts w:hint="default" w:ascii="Times New Roman" w:hAnsi="Times New Roman" w:eastAsia="SimSun"/>
+          <w:b w:val="0"/>
+          <w:bCs w:val="0"/>
+          <w:kern w:val="0"/>
+          <w:sz w:val="24"/>
+          <w:szCs w:val="24"/>
+          <w:lang w:val="pt-BR" w:eastAsia="zh-CN"/>
+        </w:rPr>
+        <w:fldChar w:fldCharType="begin"/>
+      </w:r>
+      <w:r>
+        <w:rPr>
+          <w:rFonts w:hint="default" w:ascii="Times New Roman" w:hAnsi="Times New Roman" w:eastAsia="SimSun"/>
+          <w:b w:val="0"/>
+          <w:bCs w:val="0"/>
+          <w:kern w:val="0"/>
+          <w:sz w:val="24"/>
+          <w:szCs w:val="24"/>
+          <w:lang w:val="pt-BR" w:eastAsia="zh-CN"/>
+        </w:rPr>
+        <w:instrText xml:space="preserve"> HYPERLINK "https://tempo.inmet.gov.br/TabelaEstacoes/A305" </w:instrText>
+      </w:r>
+      <w:r>
+        <w:rPr>
+          <w:rFonts w:hint="default" w:ascii="Times New Roman" w:hAnsi="Times New Roman" w:eastAsia="SimSun"/>
+          <w:b w:val="0"/>
+          <w:bCs w:val="0"/>
+          <w:kern w:val="0"/>
+          <w:sz w:val="24"/>
+          <w:szCs w:val="24"/>
+          <w:lang w:val="pt-BR" w:eastAsia="zh-CN"/>
+        </w:rPr>
+        <w:fldChar w:fldCharType="separate"/>
+      </w:r>
+      <w:r>
+        <w:rPr>
+          <w:rStyle w:val="13"/>
+          <w:rFonts w:hint="default" w:ascii="Times New Roman" w:hAnsi="Times New Roman" w:eastAsia="SimSun"/>
+          <w:b w:val="0"/>
+          <w:bCs w:val="0"/>
+          <w:kern w:val="0"/>
+          <w:sz w:val="24"/>
+          <w:szCs w:val="24"/>
+          <w:lang w:val="pt-BR" w:eastAsia="zh-CN"/>
+        </w:rPr>
+        <w:t>https://tempo.inmet.gov.br/TabelaEstacoes/A305</w:t>
+      </w:r>
+      <w:r>
+        <w:rPr>
+          <w:rFonts w:hint="default" w:ascii="Times New Roman" w:hAnsi="Times New Roman" w:eastAsia="SimSun"/>
+          <w:b w:val="0"/>
+          <w:bCs w:val="0"/>
+          <w:kern w:val="0"/>
+          <w:sz w:val="24"/>
+          <w:szCs w:val="24"/>
+          <w:lang w:val="pt-BR" w:eastAsia="zh-CN"/>
+        </w:rPr>
+        <w:fldChar w:fldCharType="end"/>
+      </w:r>
+    </w:p>
+    <w:p>
+      <w:pPr>
+        <w:numPr>
+          <w:ilvl w:val="0"/>
+          <w:numId w:val="0"/>
+        </w:numPr>
+        <w:spacing w:line="360" w:lineRule="auto"/>
+        <w:jc w:val="both"/>
+        <w:rPr>
+          <w:rFonts w:hint="default" w:ascii="Times New Roman" w:hAnsi="Times New Roman" w:eastAsia="SimSun"/>
+          <w:b w:val="0"/>
+          <w:bCs w:val="0"/>
+          <w:kern w:val="0"/>
+          <w:sz w:val="24"/>
+          <w:szCs w:val="24"/>
+          <w:lang w:val="pt-BR" w:eastAsia="zh-CN"/>
+        </w:rPr>
+      </w:pPr>
+    </w:p>
+    <w:p>
+      <w:pPr>
+        <w:numPr>
+          <w:ilvl w:val="0"/>
+          <w:numId w:val="0"/>
+        </w:numPr>
+        <w:spacing w:line="360" w:lineRule="auto"/>
+        <w:jc w:val="both"/>
+        <w:rPr>
+          <w:rFonts w:hint="default"/>
+          <w:lang w:val="pt-BR" w:eastAsia="zh-CN"/>
+        </w:rPr>
+      </w:pPr>
     </w:p>
     <w:sectPr>
       <w:headerReference r:id="rId5" w:type="default"/>
@@ -1481,7 +2074,7 @@
     <w:lsdException w:qFormat="1" w:unhideWhenUsed="0" w:uiPriority="0" w:semiHidden="0" w:name="heading 3"/>
     <w:lsdException w:unhideWhenUsed="0" w:uiPriority="0" w:semiHidden="0" w:name="heading 4"/>
     <w:lsdException w:unhideWhenUsed="0" w:uiPriority="0" w:semiHidden="0" w:name="heading 5"/>
-    <w:lsdException w:unhideWhenUsed="0" w:uiPriority="0" w:semiHidden="0" w:name="heading 6"/>
+    <w:lsdException w:qFormat="1" w:unhideWhenUsed="0" w:uiPriority="0" w:semiHidden="0" w:name="heading 6"/>
     <w:lsdException w:qFormat="1" w:uiPriority="0" w:name="heading 7"/>
     <w:lsdException w:qFormat="1" w:uiPriority="0" w:name="heading 8"/>
     <w:lsdException w:qFormat="1" w:uiPriority="0" w:name="heading 9"/>
@@ -1727,6 +2320,7 @@
     <w:name w:val="heading 6"/>
     <w:basedOn w:val="1"/>
     <w:next w:val="1"/>
+    <w:qFormat/>
     <w:uiPriority w:val="0"/>
     <w:pPr>
       <w:keepNext/>

</xml_diff>